<commit_message>
try reduce botstrup code
</commit_message>
<xml_diff>
--- a/План реализации.docx
+++ b/План реализации.docx
@@ -2,6 +2,15 @@
 <file path=word/document.xml><?xml version="1.0" encoding="utf-8"?>
 <w:document xmlns:wpc="http://schemas.microsoft.com/office/word/2010/wordprocessingCanvas" xmlns:cx="http://schemas.microsoft.com/office/drawing/2014/chartex" xmlns:mc="http://schemas.openxmlformats.org/markup-compatibility/2006" xmlns:o="urn:schemas-microsoft-com:office:office" xmlns:r="http://schemas.openxmlformats.org/officeDocument/2006/relationships" xmlns:m="http://schemas.openxmlformats.org/officeDocument/2006/math" xmlns:v="urn:schemas-microsoft-com:vml" xmlns:wp14="http://schemas.microsoft.com/office/word/2010/wordprocessingDrawing" xmlns:wp="http://schemas.openxmlformats.org/drawingml/2006/wordprocessingDrawing" xmlns:w10="urn:schemas-microsoft-com:office:word" xmlns:w="http://schemas.openxmlformats.org/wordprocessingml/2006/main" xmlns:w14="http://schemas.microsoft.com/office/word/2010/wordml" xmlns:w15="http://schemas.microsoft.com/office/word/2012/wordml" xmlns:w16se="http://schemas.microsoft.com/office/word/2015/wordml/symex" xmlns:wpg="http://schemas.microsoft.com/office/word/2010/wordprocessingGroup" xmlns:wpi="http://schemas.microsoft.com/office/word/2010/wordprocessingInk" xmlns:wne="http://schemas.microsoft.com/office/word/2006/wordml" xmlns:wps="http://schemas.microsoft.com/office/word/2010/wordprocessingShape" mc:Ignorable="w14 w15 w16se wp14">
   <w:body>
+    <w:p>
+      <w:pPr>
+        <w:pStyle w:val="1"/>
+        <w:numPr>
+          <w:ilvl w:val="0"/>
+          <w:numId w:val="0"/>
+        </w:numPr>
+      </w:pPr>
+    </w:p>
     <w:p>
       <w:pPr>
         <w:pStyle w:val="1"/>
@@ -504,6 +513,8 @@
       <w:r>
         <w:br w:type="page"/>
       </w:r>
+      <w:bookmarkStart w:id="0" w:name="_GoBack"/>
+      <w:bookmarkEnd w:id="0"/>
     </w:p>
     <w:p>
       <w:pPr>
@@ -520,14 +531,66 @@
     </w:p>
     <w:p>
       <w:pPr>
-        <w:pStyle w:val="a3"/>
         <w:numPr>
           <w:ilvl w:val="0"/>
-          <w:numId w:val="7"/>
-        </w:numPr>
-      </w:pPr>
-      <w:bookmarkStart w:id="0" w:name="_GoBack"/>
-      <w:bookmarkEnd w:id="0"/>
+          <w:numId w:val="9"/>
+        </w:numPr>
+      </w:pPr>
+      <w:r>
+        <w:t xml:space="preserve">Меню </w:t>
+      </w:r>
+      <w:proofErr w:type="spellStart"/>
+      <w:r>
+        <w:t>Bootstrap</w:t>
+      </w:r>
+      <w:proofErr w:type="spellEnd"/>
+    </w:p>
+    <w:p>
+      <w:pPr>
+        <w:numPr>
+          <w:ilvl w:val="0"/>
+          <w:numId w:val="9"/>
+        </w:numPr>
+      </w:pPr>
+      <w:proofErr w:type="spellStart"/>
+      <w:r>
+        <w:t>PageList</w:t>
+      </w:r>
+      <w:proofErr w:type="spellEnd"/>
+      <w:r>
+        <w:t xml:space="preserve"> страницы</w:t>
+      </w:r>
+    </w:p>
+    <w:p>
+      <w:pPr>
+        <w:numPr>
+          <w:ilvl w:val="1"/>
+          <w:numId w:val="9"/>
+        </w:numPr>
+        <w:rPr>
+          <w:lang w:val="en-US"/>
+        </w:rPr>
+      </w:pPr>
+      <w:r>
+        <w:rPr>
+          <w:lang w:val="en-US"/>
+        </w:rPr>
+        <w:t xml:space="preserve"> </w:t>
+      </w:r>
+      <w:r>
+        <w:rPr>
+          <w:lang w:val="en-US"/>
+        </w:rPr>
+        <w:t xml:space="preserve">Use Bootstrap’s grid system to align text </w:t>
+      </w:r>
+      <w:proofErr w:type="spellStart"/>
+      <w:r>
+        <w:rPr>
+          <w:lang w:val="en-US"/>
+        </w:rPr>
+        <w:t>divs</w:t>
+      </w:r>
+      <w:proofErr w:type="spellEnd"/>
     </w:p>
     <w:p>
       <w:pPr>
@@ -1070,6 +1133,66 @@
   </w:num>
   <w:num w:numId="7">
     <w:abstractNumId w:val="2"/>
+  </w:num>
+  <w:num w:numId="8">
+    <w:abstractNumId w:val="3"/>
+    <w:lvlOverride w:ilvl="0">
+      <w:startOverride w:val="1"/>
+    </w:lvlOverride>
+    <w:lvlOverride w:ilvl="1">
+      <w:startOverride w:val="1"/>
+    </w:lvlOverride>
+    <w:lvlOverride w:ilvl="2">
+      <w:startOverride w:val="1"/>
+    </w:lvlOverride>
+    <w:lvlOverride w:ilvl="3">
+      <w:startOverride w:val="1"/>
+    </w:lvlOverride>
+    <w:lvlOverride w:ilvl="4">
+      <w:startOverride w:val="1"/>
+    </w:lvlOverride>
+    <w:lvlOverride w:ilvl="5">
+      <w:startOverride w:val="1"/>
+    </w:lvlOverride>
+    <w:lvlOverride w:ilvl="6">
+      <w:startOverride w:val="1"/>
+    </w:lvlOverride>
+    <w:lvlOverride w:ilvl="7">
+      <w:startOverride w:val="1"/>
+    </w:lvlOverride>
+    <w:lvlOverride w:ilvl="8">
+      <w:startOverride w:val="1"/>
+    </w:lvlOverride>
+  </w:num>
+  <w:num w:numId="9">
+    <w:abstractNumId w:val="3"/>
+    <w:lvlOverride w:ilvl="0">
+      <w:startOverride w:val="1"/>
+    </w:lvlOverride>
+    <w:lvlOverride w:ilvl="1">
+      <w:startOverride w:val="1"/>
+    </w:lvlOverride>
+    <w:lvlOverride w:ilvl="2">
+      <w:startOverride w:val="1"/>
+    </w:lvlOverride>
+    <w:lvlOverride w:ilvl="3">
+      <w:startOverride w:val="1"/>
+    </w:lvlOverride>
+    <w:lvlOverride w:ilvl="4">
+      <w:startOverride w:val="1"/>
+    </w:lvlOverride>
+    <w:lvlOverride w:ilvl="5">
+      <w:startOverride w:val="1"/>
+    </w:lvlOverride>
+    <w:lvlOverride w:ilvl="6">
+      <w:startOverride w:val="1"/>
+    </w:lvlOverride>
+    <w:lvlOverride w:ilvl="7">
+      <w:startOverride w:val="1"/>
+    </w:lvlOverride>
+    <w:lvlOverride w:ilvl="8">
+      <w:startOverride w:val="1"/>
+    </w:lvlOverride>
   </w:num>
 </w:numbering>
 </file>

</xml_diff>